<commit_message>
Added webserver for frontend on the server side in the architecture model
</commit_message>
<xml_diff>
--- a/Dokumentation/Systemarchitektur/Erklaerungen_zum_Architekturbild.docx
+++ b/Dokumentation/Systemarchitektur/Erklaerungen_zum_Architekturbild.docx
@@ -17,11 +17,14 @@
         </w:rPr>
       </w:pPr>
       <w:r>
+        <w:rPr>
+          <w:rFonts w:ascii="Times New Roman" w:hAnsi="Times New Roman"/>
+        </w:rPr>
         <w:drawing>
-          <wp:inline distT="0" distB="0" distL="0" distR="0" wp14:anchorId="08D7B31F" wp14:editId="14C0A600">
-            <wp:extent cx="5760720" cy="1456690"/>
-            <wp:effectExtent l="0" t="0" r="0" b="0"/>
-            <wp:docPr id="1746744207" name="Grafik 1" descr="Ein Bild, das Text, Screenshot, Diagramm, Schrift enthält.&#10;&#10;Automatisch generierte Beschreibung"/>
+          <wp:inline distT="0" distB="0" distL="0" distR="0" wp14:anchorId="04CDD0FD" wp14:editId="7780BFE4">
+            <wp:extent cx="5760720" cy="1481455"/>
+            <wp:effectExtent l="0" t="0" r="0" b="4445"/>
+            <wp:docPr id="1745787278" name="Grafik 1" descr="Ein Bild, das Text, Diagramm, Zahl, Schrift enthält.&#10;&#10;Automatisch generierte Beschreibung"/>
             <wp:cNvGraphicFramePr>
               <a:graphicFrameLocks xmlns:a="http://schemas.openxmlformats.org/drawingml/2006/main" noChangeAspect="1"/>
             </wp:cNvGraphicFramePr>
@@ -29,23 +32,30 @@
               <a:graphicData uri="http://schemas.openxmlformats.org/drawingml/2006/picture">
                 <pic:pic xmlns:pic="http://schemas.openxmlformats.org/drawingml/2006/picture">
                   <pic:nvPicPr>
-                    <pic:cNvPr id="1746744207" name="Grafik 1" descr="Ein Bild, das Text, Screenshot, Diagramm, Schrift enthält.&#10;&#10;Automatisch generierte Beschreibung"/>
+                    <pic:cNvPr id="1745787278" name="Grafik 1" descr="Ein Bild, das Text, Diagramm, Zahl, Schrift enthält.&#10;&#10;Automatisch generierte Beschreibung"/>
                     <pic:cNvPicPr/>
                   </pic:nvPicPr>
-                  <pic:blipFill>
+                  <pic:blipFill rotWithShape="1">
                     <a:blip r:embed="rId5"/>
-                    <a:stretch>
-                      <a:fillRect/>
-                    </a:stretch>
+                    <a:srcRect t="2016"/>
+                    <a:stretch/>
                   </pic:blipFill>
-                  <pic:spPr>
+                  <pic:spPr bwMode="auto">
                     <a:xfrm>
                       <a:off x="0" y="0"/>
-                      <a:ext cx="5760720" cy="1456690"/>
+                      <a:ext cx="5760720" cy="1481455"/>
                     </a:xfrm>
                     <a:prstGeom prst="rect">
                       <a:avLst/>
                     </a:prstGeom>
+                    <a:ln>
+                      <a:noFill/>
+                    </a:ln>
+                    <a:extLst>
+                      <a:ext uri="{53640926-AAD7-44D8-BBD7-CCE9431645EC}">
+                        <a14:shadowObscured xmlns:a14="http://schemas.microsoft.com/office/drawing/2010/main"/>
+                      </a:ext>
+                    </a:extLst>
                   </pic:spPr>
                 </pic:pic>
               </a:graphicData>
@@ -121,7 +131,15 @@
     </w:p>
     <w:p>
       <w:r>
-        <w:t>Kommunikation zwischen Containern: Die genaue Kommunikationsstrategie zwischen den Containern wird noch definiert. Eine potenzielle Technologie zur Verwaltung des Container-Netzwerks und zur Kontrolle der Container ist Docker Compose. Hiermit können Container orchestriert und verwaltet werden.</w:t>
+        <w:t xml:space="preserve">Kommunikation zwischen Containern: Die genaue Kommunikationsstrategie zwischen den Containern wird noch definiert. Eine potenzielle Technologie zur Verwaltung des Container-Netzwerks und zur Kontrolle der Container ist Docker </w:t>
+      </w:r>
+      <w:proofErr w:type="spellStart"/>
+      <w:r>
+        <w:t>Compose</w:t>
+      </w:r>
+      <w:proofErr w:type="spellEnd"/>
+      <w:r>
+        <w:t>. Hiermit können Container orchestriert und verwaltet werden.</w:t>
       </w:r>
     </w:p>
     <w:p>
@@ -140,6 +158,18 @@
       </w:pPr>
       <w:r>
         <w:t>Datenbank-Container: Enthält die PostgreSQL-Datenbank und ihre Daten.</w:t>
+      </w:r>
+    </w:p>
+    <w:p>
+      <w:pPr>
+        <w:pStyle w:val="Listenabsatz"/>
+        <w:numPr>
+          <w:ilvl w:val="0"/>
+          <w:numId w:val="5"/>
+        </w:numPr>
+      </w:pPr>
+      <w:r>
+        <w:t>Backend-Logik-Container: Hier befindet sich die gesamte Backend-Logik, die für die Verarbeitung von Anfragen vom Client und die Bereitstellung von Daten zuständig ist.</w:t>
       </w:r>
     </w:p>
     <w:p>
@@ -160,7 +190,42 @@
         </w:rPr>
       </w:pPr>
       <w:r>
-        <w:t>Backend-Logik-Container: Hier befindet sich die gesamte Backend-Logik, die für die Verarbeitung von Anfragen vom Client und die Bereitstellung von Daten zuständig ist.</w:t>
+        <w:t xml:space="preserve">Webserver-Frontend-Container: Ein Container, der einen Webserver ausführt auf welchem Angular gehostet wird. Dies ist typischerweise ein </w:t>
+      </w:r>
+      <w:proofErr w:type="spellStart"/>
+      <w:r>
+        <w:t>Nginx</w:t>
+      </w:r>
+      <w:proofErr w:type="spellEnd"/>
+      <w:r>
+        <w:t xml:space="preserve">, Node.js oder Apache-Server. </w:t>
+      </w:r>
+      <w:r>
+        <w:t xml:space="preserve">Der Webbrowser </w:t>
+      </w:r>
+      <w:r>
+        <w:t xml:space="preserve">des Clients </w:t>
+      </w:r>
+      <w:r>
+        <w:t xml:space="preserve">erstellt </w:t>
+      </w:r>
+      <w:r>
+        <w:t xml:space="preserve">beim Zugriff </w:t>
+      </w:r>
+      <w:r>
+        <w:t xml:space="preserve">dann eine HTTP-Anfrage an </w:t>
+      </w:r>
+      <w:r>
+        <w:t>diesen</w:t>
+      </w:r>
+      <w:r>
+        <w:t xml:space="preserve"> Webserver, um die Ressource (HTML-Datei, CSS-Datei, JavaScript-Datei usw.) anzufordern, die für die angezeigte Webseite benötigt wird.</w:t>
+      </w:r>
+      <w:r>
+        <w:t xml:space="preserve"> Der Webserver soll dann dem Client die angeforderten Ressourcen bereitstellen. </w:t>
+      </w:r>
+      <w:r>
+        <w:t>Der Webbrowser des Clients empfängt die HTTP-Antwort des Servers und rendert den Inhalt entsprechend.</w:t>
       </w:r>
     </w:p>
     <w:p>
@@ -188,24 +253,15 @@
     </w:p>
     <w:p>
       <w:r>
-        <w:t>Die REST-API wurde gewählt, da sie eine einfache, plattformunabhängige und skalierbare Möglichkeit bietet, Daten zwischen Client und Server auszutauschen. Durch die Verwendung von standardisierten HTTP-Methoden</w:t>
-      </w:r>
-      <w:r>
-        <w:t xml:space="preserve">. </w:t>
-      </w:r>
-      <w:r>
-        <w:t>Die REST-API ermöglicht es dem Client, mit dem Server zu kommunizieren, Anfragen zu senden und Daten zu empfangen</w:t>
-      </w:r>
-      <w:r>
-        <w:t xml:space="preserve">. </w:t>
+        <w:t xml:space="preserve">Die REST-API wurde gewählt, da sie eine einfache, plattformunabhängige und skalierbare Möglichkeit bietet, Daten zwischen Client und Server auszutauschen. Durch die Verwendung von standardisierten HTTP-Methoden. </w:t>
+      </w:r>
+      <w:r>
+        <w:t xml:space="preserve">Die REST-API ermöglicht es dem Client, mit dem Server zu kommunizieren, Anfragen zu senden und Daten zu empfangen. </w:t>
       </w:r>
     </w:p>
     <w:p>
       <w:r>
-        <w:t>Z</w:t>
-      </w:r>
-      <w:r>
-        <w:t>um Austausch von Daten wie Bestellungen oder Zusammenfassung soll das Datenaustauschformat JSON verwendet werden.</w:t>
+        <w:t>Zum Austausch von Daten wie Bestellungen oder Zusammenfassung soll das Datenaustauschformat JSON verwendet werden.</w:t>
       </w:r>
       <w:r>
         <w:t xml:space="preserve"> </w:t>

</xml_diff>